<commit_message>
Latest code with updated PSID and SCA  label changes
</commit_message>
<xml_diff>
--- a/documentation/Release Notes v23.2.0.docx
+++ b/documentation/Release Notes v23.2.0.docx
@@ -215,7 +215,7 @@
           <w:szCs w:val="22"/>
           <w:lang w:val="en-US"/>
         </w:rPr>
-        <w:t>s</w:t>
+        <w:t xml:space="preserve">to </w:t>
       </w:r>
       <w:r>
         <w:rPr>
@@ -232,7 +232,7 @@
           <w:szCs w:val="22"/>
           <w:lang w:val="en-US"/>
         </w:rPr>
-        <w:t>uperagent</w:t>
+        <w:t>s</w:t>
       </w:r>
       <w:r>
         <w:rPr>
@@ -249,13 +249,9 @@
           <w:szCs w:val="22"/>
           <w:lang w:val="en-US"/>
         </w:rPr>
-        <w:t xml:space="preserve"> </w:t>
-      </w:r>
-    </w:p>
-    <w:p>
-      <w:pPr>
-        <w:pStyle w:val="Normal"/>
-        <w:spacing w:beforeAutospacing="on" w:afterAutospacing="on" w:line="231" w:lineRule="atLeast"/>
+        <w:t>uperagent</w:t>
+      </w:r>
+      <w:r>
         <w:rPr>
           <w:rFonts w:ascii="Calibri" w:hAnsi="Calibri" w:eastAsia="Calibri" w:cs="Calibri"/>
           <w:b w:val="0"/>
@@ -270,9 +266,71 @@
           <w:szCs w:val="22"/>
           <w:lang w:val="en-US"/>
         </w:rPr>
-      </w:pPr>
+        <w:t xml:space="preserve"> </w:t>
+      </w:r>
     </w:p>
-    <w:p xmlns:wp14="http://schemas.microsoft.com/office/word/2010/wordml" wp14:textId="77777777">
+    <w:p>
+      <w:pPr>
+        <w:pStyle w:val="ListParagraph"/>
+        <w:numPr>
+          <w:ilvl w:val="0"/>
+          <w:numId w:val="2"/>
+        </w:numPr>
+        <w:spacing w:beforeAutospacing="on" w:afterAutospacing="on" w:line="231" w:lineRule="atLeast"/>
+        <w:rPr>
+          <w:rFonts w:ascii="Calibri" w:hAnsi="Calibri" w:eastAsia="Calibri" w:cs="Calibri"/>
+          <w:b w:val="0"/>
+          <w:bCs w:val="0"/>
+          <w:i w:val="0"/>
+          <w:iCs w:val="0"/>
+          <w:caps w:val="0"/>
+          <w:smallCaps w:val="0"/>
+          <w:noProof w:val="0"/>
+          <w:color w:val="000000" w:themeColor="text1" w:themeTint="FF" w:themeShade="FF"/>
+          <w:sz w:val="22"/>
+          <w:szCs w:val="22"/>
+          <w:lang w:val="en-US"/>
+        </w:rPr>
+      </w:pPr>
+      <w:r>
+        <w:rPr>
+          <w:rFonts w:ascii="Calibri" w:hAnsi="Calibri" w:eastAsia="Calibri" w:cs="Calibri"/>
+          <w:b w:val="0"/>
+          <w:bCs w:val="0"/>
+          <w:i w:val="0"/>
+          <w:iCs w:val="0"/>
+          <w:caps w:val="0"/>
+          <w:smallCaps w:val="0"/>
+          <w:noProof w:val="0"/>
+          <w:color w:val="000000" w:themeColor="text1" w:themeTint="FF" w:themeShade="FF"/>
+          <w:sz w:val="22"/>
+          <w:szCs w:val="22"/>
+          <w:lang w:val="en-US"/>
+        </w:rPr>
+        <w:t>Updated PSID</w:t>
+      </w:r>
+    </w:p>
+    <w:p>
+      <w:pPr>
+        <w:pStyle w:val="Normal"/>
+        <w:spacing w:beforeAutospacing="on" w:afterAutospacing="on" w:line="231" w:lineRule="atLeast"/>
+        <w:rPr>
+          <w:rFonts w:ascii="Calibri" w:hAnsi="Calibri" w:eastAsia="Calibri" w:cs="Calibri"/>
+          <w:b w:val="0"/>
+          <w:bCs w:val="0"/>
+          <w:i w:val="0"/>
+          <w:iCs w:val="0"/>
+          <w:caps w:val="0"/>
+          <w:smallCaps w:val="0"/>
+          <w:noProof w:val="0"/>
+          <w:color w:val="000000" w:themeColor="text1" w:themeTint="FF" w:themeShade="FF"/>
+          <w:sz w:val="22"/>
+          <w:szCs w:val="22"/>
+          <w:lang w:val="en-US"/>
+        </w:rPr>
+      </w:pPr>
+    </w:p>
+    <w:p xmlns:wp14="http://schemas.microsoft.com/office/word/2010/wordml" wp14:textId="073642D1">
       <w:pPr>
         <w:rPr>
           <w:rStyle w:val="xxui-provider"/>
@@ -284,8 +342,8 @@
       <w:r>
         <w:rPr>
           <w:rFonts w:ascii="Calibri" w:hAnsi="Calibri" w:cs="Calibri"/>
-          <w:b/>
-          <w:bCs/>
+          <w:b w:val="1"/>
+          <w:bCs w:val="1"/>
           <w:color w:val="242424"/>
         </w:rPr>
         <w:t>Compatible with latest OSF:</w:t>
@@ -306,27 +364,16 @@
           <w:color w:val="242424"/>
           <w:bdr w:val="none" w:color="auto" w:sz="0" w:space="0" w:frame="1"/>
         </w:rPr>
-        <w:t>v4.4.0</w:t>
-      </w:r>
-    </w:p>
-    <w:p xmlns:wp14="http://schemas.microsoft.com/office/word/2010/wordml" wp14:textId="77777777">
-      <w:pPr>
+        <w:t>v</w:t>
+      </w:r>
+      <w:r>
         <w:rPr>
           <w:rStyle w:val="xxui-provider"/>
           <w:rFonts w:ascii="Calibri" w:hAnsi="Calibri" w:cs="Calibri"/>
           <w:color w:val="242424"/>
           <w:bdr w:val="none" w:color="auto" w:sz="0" w:space="0" w:frame="1"/>
         </w:rPr>
-      </w:pPr>
-      <w:r>
-        <w:rPr>
-          <w:rStyle w:val="xxui-provider"/>
-          <w:rFonts w:ascii="Calibri" w:hAnsi="Calibri" w:cs="Calibri"/>
-          <w:b/>
-          <w:color w:val="242424"/>
-          <w:bdr w:val="none" w:color="auto" w:sz="0" w:space="0" w:frame="1"/>
-        </w:rPr>
-        <w:t>OCC Version</w:t>
+        <w:t>5</w:t>
       </w:r>
       <w:r>
         <w:rPr>
@@ -335,7 +382,74 @@
           <w:color w:val="242424"/>
           <w:bdr w:val="none" w:color="auto" w:sz="0" w:space="0" w:frame="1"/>
         </w:rPr>
-        <w:t>: v23.1.1.1</w:t>
+        <w:t>.</w:t>
+      </w:r>
+      <w:r>
+        <w:rPr>
+          <w:rStyle w:val="xxui-provider"/>
+          <w:rFonts w:ascii="Calibri" w:hAnsi="Calibri" w:cs="Calibri"/>
+          <w:color w:val="242424"/>
+          <w:bdr w:val="none" w:color="auto" w:sz="0" w:space="0" w:frame="1"/>
+        </w:rPr>
+        <w:t>0</w:t>
+      </w:r>
+      <w:r>
+        <w:rPr>
+          <w:rStyle w:val="xxui-provider"/>
+          <w:rFonts w:ascii="Calibri" w:hAnsi="Calibri" w:cs="Calibri"/>
+          <w:color w:val="242424"/>
+          <w:bdr w:val="none" w:color="auto" w:sz="0" w:space="0" w:frame="1"/>
+        </w:rPr>
+        <w:t>.0</w:t>
+      </w:r>
+    </w:p>
+    <w:p xmlns:wp14="http://schemas.microsoft.com/office/word/2010/wordml" wp14:textId="227E276B">
+      <w:pPr>
+        <w:pStyle w:val="Normal"/>
+        <w:rPr>
+          <w:rFonts w:ascii="Calibri" w:hAnsi="Calibri" w:eastAsia="Calibri" w:cs="Calibri"/>
+          <w:noProof w:val="0"/>
+          <w:sz w:val="22"/>
+          <w:szCs w:val="22"/>
+          <w:bdr w:val="none" w:color="auto" w:sz="0" w:space="0" w:frame="1"/>
+          <w:lang w:val="en-US"/>
+        </w:rPr>
+      </w:pPr>
+      <w:r>
+        <w:rPr>
+          <w:rStyle w:val="xxui-provider"/>
+          <w:rFonts w:ascii="Calibri" w:hAnsi="Calibri" w:cs="Calibri"/>
+          <w:b w:val="1"/>
+          <w:bCs w:val="1"/>
+          <w:color w:val="242424"/>
+          <w:bdr w:val="none" w:color="auto" w:sz="0" w:space="0" w:frame="1"/>
+        </w:rPr>
+        <w:t>OCC Version</w:t>
+      </w:r>
+      <w:r>
+        <w:rPr>
+          <w:rStyle w:val="xxui-provider"/>
+          <w:rFonts w:ascii="Calibri" w:hAnsi="Calibri" w:cs="Calibri"/>
+          <w:color w:val="242424"/>
+          <w:bdr w:val="none" w:color="auto" w:sz="0" w:space="0" w:frame="1"/>
+        </w:rPr>
+        <w:t>: v</w:t>
+      </w:r>
+      <w:r>
+        <w:rPr>
+          <w:rFonts w:ascii="Segoe UI" w:hAnsi="Segoe UI" w:eastAsia="Segoe UI" w:cs="Segoe UI"/>
+          <w:b w:val="0"/>
+          <w:bCs w:val="0"/>
+          <w:i w:val="0"/>
+          <w:iCs w:val="0"/>
+          <w:caps w:val="0"/>
+          <w:smallCaps w:val="0"/>
+          <w:noProof w:val="0"/>
+          <w:sz w:val="18"/>
+          <w:szCs w:val="18"/>
+          <w:lang w:val="en-US"/>
+        </w:rPr>
+        <w:t>23.08.01</w:t>
       </w:r>
     </w:p>
     <w:p xmlns:wp14="http://schemas.microsoft.com/office/word/2010/wordml" wp14:textId="77777777">

</xml_diff>